<commit_message>
Correcion diseño arm, diseño pcb
</commit_message>
<xml_diff>
--- a/trabajo final/filtro antialiasing/Analisis filtro.docx
+++ b/trabajo final/filtro antialiasing/Analisis filtro.docx
@@ -3,6 +3,9 @@
 <w:document xmlns:wpc="http://schemas.microsoft.com/office/word/2010/wordprocessingCanvas" xmlns:cx="http://schemas.microsoft.com/office/drawing/2014/chartex" xmlns:mc="http://schemas.openxmlformats.org/markup-compatibility/2006" xmlns:o="urn:schemas-microsoft-com:office:office" xmlns:r="http://schemas.openxmlformats.org/officeDocument/2006/relationships" xmlns:m="http://schemas.openxmlformats.org/officeDocument/2006/math" xmlns:v="urn:schemas-microsoft-com:vml" xmlns:wp14="http://schemas.microsoft.com/office/word/2010/wordprocessingDrawing" xmlns:wp="http://schemas.openxmlformats.org/drawingml/2006/wordprocessingDrawing" xmlns:w10="urn:schemas-microsoft-com:office:word" xmlns:w="http://schemas.openxmlformats.org/wordprocessingml/2006/main" xmlns:w14="http://schemas.microsoft.com/office/word/2010/wordml" xmlns:w15="http://schemas.microsoft.com/office/word/2012/wordml" xmlns:w16se="http://schemas.microsoft.com/office/word/2015/wordml/symex" xmlns:wpg="http://schemas.microsoft.com/office/word/2010/wordprocessingGroup" xmlns:wpi="http://schemas.microsoft.com/office/word/2010/wordprocessingInk" xmlns:wne="http://schemas.microsoft.com/office/word/2006/wordml" xmlns:wps="http://schemas.microsoft.com/office/word/2010/wordprocessingShape" mc:Ignorable="w14 w15 w16se wp14">
   <w:body>
     <w:p>
+      <w:pPr>
+        <w:jc w:val="both"/>
+      </w:pPr>
       <w:r>
         <w:t xml:space="preserve">Como se pretende adquirir señales de tensión y corriente provenientes de la línea, a estas se las debe filtrar y adecuar en tensión para su ingreso en el ADC del micro ARM. Para ello se </w:t>
       </w:r>
@@ -14,6 +17,9 @@
       </w:r>
     </w:p>
     <w:p>
+      <w:pPr>
+        <w:jc w:val="both"/>
+      </w:pPr>
       <w:r>
         <w:rPr>
           <w:noProof/>
@@ -65,13 +71,16 @@
     </w:p>
     <w:p>
       <w:pPr>
-        <w:jc w:val="center"/>
+        <w:jc w:val="both"/>
       </w:pPr>
       <w:r>
         <w:t>Circuito para censado de corriente</w:t>
       </w:r>
     </w:p>
     <w:p>
+      <w:pPr>
+        <w:jc w:val="both"/>
+      </w:pPr>
       <w:r>
         <w:t xml:space="preserve">En el circuito se optó por utilizar el amplificador operacional TLV 2474 dado que presenta una característica de amplitud lineal(dB) y no agrega fase en el intervalo de interés, esta </w:t>
       </w:r>
@@ -110,6 +119,7 @@
     </w:p>
     <w:p>
       <w:pPr>
+        <w:jc w:val="both"/>
         <w:rPr>
           <w:noProof/>
           <w:lang w:eastAsia="es-AR"/>
@@ -117,6 +127,9 @@
       </w:pPr>
     </w:p>
     <w:p>
+      <w:pPr>
+        <w:jc w:val="both"/>
+      </w:pPr>
       <w:r>
         <w:rPr>
           <w:noProof/>
@@ -169,6 +182,7 @@
     <w:p>
       <w:pPr>
         <w:pStyle w:val="Cita"/>
+        <w:jc w:val="both"/>
         <w:rPr>
           <w:sz w:val="16"/>
           <w:szCs w:val="16"/>
@@ -183,6 +197,9 @@
       </w:r>
     </w:p>
     <w:p>
+      <w:pPr>
+        <w:jc w:val="both"/>
+      </w:pPr>
       <w:r>
         <w:rPr>
           <w:noProof/>
@@ -234,7 +251,7 @@
     </w:p>
     <w:p>
       <w:pPr>
-        <w:jc w:val="center"/>
+        <w:jc w:val="both"/>
         <w:rPr>
           <w:i/>
           <w:sz w:val="16"/>
@@ -259,6 +276,9 @@
       </w:r>
     </w:p>
     <w:p>
+      <w:pPr>
+        <w:jc w:val="both"/>
+      </w:pPr>
       <w:r>
         <w:lastRenderedPageBreak/>
         <w:t>Se plantea el análisis por etapas, llegando a las ecuaciones:</w:t>
@@ -266,7 +286,7 @@
     </w:p>
     <w:p>
       <w:pPr>
-        <w:jc w:val="center"/>
+        <w:jc w:val="both"/>
         <w:rPr>
           <w:rFonts w:eastAsiaTheme="minorEastAsia"/>
         </w:rPr>
@@ -450,7 +470,7 @@
     </w:p>
     <w:p>
       <w:pPr>
-        <w:jc w:val="center"/>
+        <w:jc w:val="both"/>
         <w:rPr>
           <w:rFonts w:eastAsiaTheme="minorEastAsia"/>
         </w:rPr>
@@ -1086,7 +1106,7 @@
     </w:p>
     <w:p>
       <w:pPr>
-        <w:jc w:val="center"/>
+        <w:jc w:val="both"/>
         <w:rPr>
           <w:rFonts w:eastAsiaTheme="minorEastAsia"/>
         </w:rPr>
@@ -1644,7 +1664,7 @@
     </w:p>
     <w:p>
       <w:pPr>
-        <w:jc w:val="center"/>
+        <w:jc w:val="both"/>
         <w:rPr>
           <w:rFonts w:eastAsiaTheme="minorEastAsia"/>
         </w:rPr>
@@ -1664,7 +1684,7 @@
     </w:p>
     <w:p>
       <w:pPr>
-        <w:jc w:val="center"/>
+        <w:jc w:val="both"/>
         <w:rPr>
           <w:rFonts w:eastAsiaTheme="minorEastAsia"/>
         </w:rPr>
@@ -1962,7 +1982,7 @@
     </w:p>
     <w:p>
       <w:pPr>
-        <w:jc w:val="center"/>
+        <w:jc w:val="both"/>
       </w:pPr>
       <w:r>
         <w:rPr>
@@ -2015,7 +2035,7 @@
     </w:p>
     <w:p>
       <w:pPr>
-        <w:jc w:val="center"/>
+        <w:jc w:val="both"/>
         <w:rPr>
           <w:rFonts w:eastAsiaTheme="minorEastAsia"/>
           <w:i/>
@@ -2119,7 +2139,7 @@
     </w:p>
     <w:p>
       <w:pPr>
-        <w:jc w:val="center"/>
+        <w:jc w:val="both"/>
         <w:rPr>
           <w:rFonts w:eastAsiaTheme="minorEastAsia"/>
         </w:rPr>
@@ -2175,7 +2195,7 @@
     </w:p>
     <w:p>
       <w:pPr>
-        <w:jc w:val="center"/>
+        <w:jc w:val="both"/>
         <w:rPr>
           <w:rFonts w:eastAsiaTheme="minorEastAsia"/>
           <w:i/>
@@ -2206,7 +2226,7 @@
     </w:p>
     <w:p>
       <w:pPr>
-        <w:jc w:val="center"/>
+        <w:jc w:val="both"/>
         <w:rPr>
           <w:rFonts w:eastAsiaTheme="minorEastAsia"/>
           <w:i/>
@@ -2265,6 +2285,7 @@
     </w:p>
     <w:p>
       <w:pPr>
+        <w:jc w:val="both"/>
         <w:rPr>
           <w:rFonts w:eastAsiaTheme="minorEastAsia"/>
         </w:rPr>
@@ -2326,6 +2347,7 @@
     </w:p>
     <w:p>
       <w:pPr>
+        <w:jc w:val="both"/>
         <w:rPr>
           <w:rFonts w:eastAsiaTheme="minorEastAsia"/>
         </w:rPr>
@@ -2382,6 +2404,7 @@
     </w:p>
     <w:p>
       <w:pPr>
+        <w:jc w:val="both"/>
         <w:rPr>
           <w:rFonts w:eastAsiaTheme="minorEastAsia"/>
         </w:rPr>
@@ -2457,6 +2480,7 @@
     </w:p>
     <w:p>
       <w:pPr>
+        <w:jc w:val="both"/>
         <w:rPr>
           <w:rFonts w:eastAsiaTheme="minorEastAsia"/>
         </w:rPr>
@@ -2514,13 +2538,7 @@
               <w:rPr>
                 <w:rFonts w:ascii="Cambria Math" w:eastAsiaTheme="minorEastAsia" w:hAnsi="Cambria Math"/>
               </w:rPr>
-              <m:t>G</m:t>
-            </m:r>
-            <m:r>
-              <w:rPr>
-                <w:rFonts w:ascii="Cambria Math" w:eastAsiaTheme="minorEastAsia" w:hAnsi="Cambria Math"/>
-              </w:rPr>
-              <m:t>+</m:t>
+              <m:t>G+</m:t>
             </m:r>
           </m:num>
           <m:den>
@@ -2528,13 +2546,7 @@
               <w:rPr>
                 <w:rFonts w:ascii="Cambria Math" w:eastAsiaTheme="minorEastAsia" w:hAnsi="Cambria Math"/>
               </w:rPr>
-              <m:t>H</m:t>
-            </m:r>
-            <m:r>
-              <w:rPr>
-                <w:rFonts w:ascii="Cambria Math" w:eastAsiaTheme="minorEastAsia" w:hAnsi="Cambria Math"/>
-              </w:rPr>
-              <m:t>-</m:t>
+              <m:t>H-</m:t>
             </m:r>
           </m:den>
         </m:f>
@@ -3220,6 +3232,7 @@
     </w:p>
     <w:p>
       <w:pPr>
+        <w:jc w:val="both"/>
         <w:rPr>
           <w:rFonts w:eastAsiaTheme="minorEastAsia"/>
         </w:rPr>
@@ -3275,6 +3288,7 @@
     </w:p>
     <w:p>
       <w:pPr>
+        <w:jc w:val="both"/>
         <w:rPr>
           <w:rFonts w:eastAsiaTheme="minorEastAsia"/>
         </w:rPr>
@@ -3331,6 +3345,7 @@
     </w:p>
     <w:p>
       <w:pPr>
+        <w:jc w:val="both"/>
         <w:rPr>
           <w:rFonts w:eastAsiaTheme="minorEastAsia"/>
         </w:rPr>
@@ -3344,15 +3359,21 @@
     </w:p>
     <w:p>
       <w:pPr>
+        <w:jc w:val="both"/>
         <w:rPr>
           <w:rFonts w:eastAsiaTheme="minorEastAsia"/>
+          <w:sz w:val="18"/>
+          <w:szCs w:val="18"/>
         </w:rPr>
       </w:pPr>
     </w:p>
     <w:p>
       <w:pPr>
+        <w:jc w:val="both"/>
         <w:rPr>
           <w:rFonts w:eastAsiaTheme="minorEastAsia"/>
+          <w:sz w:val="18"/>
+          <w:szCs w:val="18"/>
         </w:rPr>
       </w:pPr>
       <m:oMathPara>
@@ -3363,6 +3384,8 @@
                 <w:rPr>
                   <w:rFonts w:ascii="Cambria Math" w:hAnsi="Cambria Math"/>
                   <w:i/>
+                  <w:sz w:val="18"/>
+                  <w:szCs w:val="18"/>
                 </w:rPr>
               </m:ctrlPr>
             </m:sSupPr>
@@ -3370,6 +3393,8 @@
               <m:r>
                 <w:rPr>
                   <w:rFonts w:ascii="Cambria Math" w:hAnsi="Cambria Math"/>
+                  <w:sz w:val="18"/>
+                  <w:szCs w:val="18"/>
                 </w:rPr>
                 <m:t>H</m:t>
               </m:r>
@@ -3378,6 +3403,8 @@
               <m:r>
                 <w:rPr>
                   <w:rFonts w:ascii="Cambria Math" w:hAnsi="Cambria Math"/>
+                  <w:sz w:val="18"/>
+                  <w:szCs w:val="18"/>
                 </w:rPr>
                 <m:t>-</m:t>
               </m:r>
@@ -3386,6 +3413,8 @@
           <m:r>
             <w:rPr>
               <w:rFonts w:ascii="Cambria Math" w:hAnsi="Cambria Math"/>
+              <w:sz w:val="18"/>
+              <w:szCs w:val="18"/>
             </w:rPr>
             <m:t>=</m:t>
           </m:r>
@@ -3395,6 +3424,8 @@
                 <w:rPr>
                   <w:rFonts w:ascii="Cambria Math" w:hAnsi="Cambria Math"/>
                   <w:i/>
+                  <w:sz w:val="18"/>
+                  <w:szCs w:val="18"/>
                 </w:rPr>
               </m:ctrlPr>
             </m:fPr>
@@ -3405,6 +3436,8 @@
                     <w:rPr>
                       <w:rFonts w:ascii="Cambria Math" w:hAnsi="Cambria Math"/>
                       <w:i/>
+                      <w:sz w:val="18"/>
+                      <w:szCs w:val="18"/>
                     </w:rPr>
                   </m:ctrlPr>
                 </m:dPr>
@@ -3412,6 +3445,8 @@
                   <m:r>
                     <w:rPr>
                       <w:rFonts w:ascii="Cambria Math" w:hAnsi="Cambria Math"/>
+                      <w:sz w:val="18"/>
+                      <w:szCs w:val="18"/>
                     </w:rPr>
                     <m:t>1+</m:t>
                   </m:r>
@@ -3421,6 +3456,8 @@
                         <w:rPr>
                           <w:rFonts w:ascii="Cambria Math" w:hAnsi="Cambria Math"/>
                           <w:i/>
+                          <w:sz w:val="18"/>
+                          <w:szCs w:val="18"/>
                         </w:rPr>
                       </m:ctrlPr>
                     </m:sSubPr>
@@ -3428,6 +3465,8 @@
                       <m:r>
                         <w:rPr>
                           <w:rFonts w:ascii="Cambria Math" w:hAnsi="Cambria Math"/>
+                          <w:sz w:val="18"/>
+                          <w:szCs w:val="18"/>
                         </w:rPr>
                         <m:t>R</m:t>
                       </m:r>
@@ -3436,6 +3475,8 @@
                       <m:r>
                         <w:rPr>
                           <w:rFonts w:ascii="Cambria Math" w:hAnsi="Cambria Math"/>
+                          <w:sz w:val="18"/>
+                          <w:szCs w:val="18"/>
                         </w:rPr>
                         <m:t>8</m:t>
                       </m:r>
@@ -3444,6 +3485,8 @@
                   <m:r>
                     <w:rPr>
                       <w:rFonts w:ascii="Cambria Math" w:hAnsi="Cambria Math"/>
+                      <w:sz w:val="18"/>
+                      <w:szCs w:val="18"/>
                     </w:rPr>
                     <m:t>*</m:t>
                   </m:r>
@@ -3453,6 +3496,8 @@
                         <w:rPr>
                           <w:rFonts w:ascii="Cambria Math" w:hAnsi="Cambria Math"/>
                           <w:i/>
+                          <w:sz w:val="18"/>
+                          <w:szCs w:val="18"/>
                         </w:rPr>
                       </m:ctrlPr>
                     </m:sSubPr>
@@ -3460,6 +3505,8 @@
                       <m:r>
                         <w:rPr>
                           <w:rFonts w:ascii="Cambria Math" w:hAnsi="Cambria Math"/>
+                          <w:sz w:val="18"/>
+                          <w:szCs w:val="18"/>
                         </w:rPr>
                         <m:t>C</m:t>
                       </m:r>
@@ -3468,6 +3515,8 @@
                       <m:r>
                         <w:rPr>
                           <w:rFonts w:ascii="Cambria Math" w:hAnsi="Cambria Math"/>
+                          <w:sz w:val="18"/>
+                          <w:szCs w:val="18"/>
                         </w:rPr>
                         <m:t>6</m:t>
                       </m:r>
@@ -3476,6 +3525,8 @@
                   <m:r>
                     <w:rPr>
                       <w:rFonts w:ascii="Cambria Math" w:hAnsi="Cambria Math"/>
+                      <w:sz w:val="18"/>
+                      <w:szCs w:val="18"/>
                     </w:rPr>
                     <m:t>*S</m:t>
                   </m:r>
@@ -3484,6 +3535,8 @@
               <m:r>
                 <w:rPr>
                   <w:rFonts w:ascii="Cambria Math" w:hAnsi="Cambria Math"/>
+                  <w:sz w:val="18"/>
+                  <w:szCs w:val="18"/>
                 </w:rPr>
                 <m:t>*</m:t>
               </m:r>
@@ -3493,6 +3546,8 @@
                     <w:rPr>
                       <w:rFonts w:ascii="Cambria Math" w:hAnsi="Cambria Math"/>
                       <w:i/>
+                      <w:sz w:val="18"/>
+                      <w:szCs w:val="18"/>
                     </w:rPr>
                   </m:ctrlPr>
                 </m:dPr>
@@ -3500,6 +3555,8 @@
                   <m:r>
                     <w:rPr>
                       <w:rFonts w:ascii="Cambria Math" w:hAnsi="Cambria Math"/>
+                      <w:sz w:val="18"/>
+                      <w:szCs w:val="18"/>
                     </w:rPr>
                     <m:t>1+</m:t>
                   </m:r>
@@ -3509,6 +3566,8 @@
                         <w:rPr>
                           <w:rFonts w:ascii="Cambria Math" w:hAnsi="Cambria Math"/>
                           <w:i/>
+                          <w:sz w:val="18"/>
+                          <w:szCs w:val="18"/>
                         </w:rPr>
                       </m:ctrlPr>
                     </m:sSubPr>
@@ -3516,6 +3575,8 @@
                       <m:r>
                         <w:rPr>
                           <w:rFonts w:ascii="Cambria Math" w:hAnsi="Cambria Math"/>
+                          <w:sz w:val="18"/>
+                          <w:szCs w:val="18"/>
                         </w:rPr>
                         <m:t>R</m:t>
                       </m:r>
@@ -3524,6 +3585,8 @@
                       <m:r>
                         <w:rPr>
                           <w:rFonts w:ascii="Cambria Math" w:hAnsi="Cambria Math"/>
+                          <w:sz w:val="18"/>
+                          <w:szCs w:val="18"/>
                         </w:rPr>
                         <m:t>7</m:t>
                       </m:r>
@@ -3532,6 +3595,8 @@
                   <m:r>
                     <w:rPr>
                       <w:rFonts w:ascii="Cambria Math" w:hAnsi="Cambria Math"/>
+                      <w:sz w:val="18"/>
+                      <w:szCs w:val="18"/>
                     </w:rPr>
                     <m:t>*</m:t>
                   </m:r>
@@ -3541,6 +3606,8 @@
                         <w:rPr>
                           <w:rFonts w:ascii="Cambria Math" w:hAnsi="Cambria Math"/>
                           <w:i/>
+                          <w:sz w:val="18"/>
+                          <w:szCs w:val="18"/>
                         </w:rPr>
                       </m:ctrlPr>
                     </m:sSubPr>
@@ -3548,6 +3615,8 @@
                       <m:r>
                         <w:rPr>
                           <w:rFonts w:ascii="Cambria Math" w:hAnsi="Cambria Math"/>
+                          <w:sz w:val="18"/>
+                          <w:szCs w:val="18"/>
                         </w:rPr>
                         <m:t>C</m:t>
                       </m:r>
@@ -3556,6 +3625,8 @@
                       <m:r>
                         <w:rPr>
                           <w:rFonts w:ascii="Cambria Math" w:hAnsi="Cambria Math"/>
+                          <w:sz w:val="18"/>
+                          <w:szCs w:val="18"/>
                         </w:rPr>
                         <m:t>3</m:t>
                       </m:r>
@@ -3564,6 +3635,8 @@
                   <m:r>
                     <w:rPr>
                       <w:rFonts w:ascii="Cambria Math" w:hAnsi="Cambria Math"/>
+                      <w:sz w:val="18"/>
+                      <w:szCs w:val="18"/>
                     </w:rPr>
                     <m:t>*S</m:t>
                   </m:r>
@@ -3574,6 +3647,8 @@
               <m:r>
                 <w:rPr>
                   <w:rFonts w:ascii="Cambria Math" w:hAnsi="Cambria Math"/>
+                  <w:sz w:val="18"/>
+                  <w:szCs w:val="18"/>
                 </w:rPr>
                 <m:t>1+(</m:t>
               </m:r>
@@ -3583,6 +3658,8 @@
                     <w:rPr>
                       <w:rFonts w:ascii="Cambria Math" w:hAnsi="Cambria Math"/>
                       <w:i/>
+                      <w:sz w:val="18"/>
+                      <w:szCs w:val="18"/>
                     </w:rPr>
                   </m:ctrlPr>
                 </m:sSubPr>
@@ -3590,6 +3667,8 @@
                   <m:r>
                     <w:rPr>
                       <w:rFonts w:ascii="Cambria Math" w:hAnsi="Cambria Math"/>
+                      <w:sz w:val="18"/>
+                      <w:szCs w:val="18"/>
                     </w:rPr>
                     <m:t>R</m:t>
                   </m:r>
@@ -3598,6 +3677,8 @@
                   <m:r>
                     <w:rPr>
                       <w:rFonts w:ascii="Cambria Math" w:hAnsi="Cambria Math"/>
+                      <w:sz w:val="18"/>
+                      <w:szCs w:val="18"/>
                     </w:rPr>
                     <m:t>8</m:t>
                   </m:r>
@@ -3606,6 +3687,8 @@
               <m:r>
                 <w:rPr>
                   <w:rFonts w:ascii="Cambria Math" w:hAnsi="Cambria Math"/>
+                  <w:sz w:val="18"/>
+                  <w:szCs w:val="18"/>
                 </w:rPr>
                 <m:t>*</m:t>
               </m:r>
@@ -3615,6 +3698,8 @@
                     <w:rPr>
                       <w:rFonts w:ascii="Cambria Math" w:hAnsi="Cambria Math"/>
                       <w:i/>
+                      <w:sz w:val="18"/>
+                      <w:szCs w:val="18"/>
                     </w:rPr>
                   </m:ctrlPr>
                 </m:sSubPr>
@@ -3622,6 +3707,8 @@
                   <m:r>
                     <w:rPr>
                       <w:rFonts w:ascii="Cambria Math" w:hAnsi="Cambria Math"/>
+                      <w:sz w:val="18"/>
+                      <w:szCs w:val="18"/>
                     </w:rPr>
                     <m:t>C</m:t>
                   </m:r>
@@ -3630,6 +3717,8 @@
                   <m:r>
                     <w:rPr>
                       <w:rFonts w:ascii="Cambria Math" w:hAnsi="Cambria Math"/>
+                      <w:sz w:val="18"/>
+                      <w:szCs w:val="18"/>
                     </w:rPr>
                     <m:t>6</m:t>
                   </m:r>
@@ -3638,6 +3727,8 @@
               <m:r>
                 <w:rPr>
                   <w:rFonts w:ascii="Cambria Math" w:hAnsi="Cambria Math"/>
+                  <w:sz w:val="18"/>
+                  <w:szCs w:val="18"/>
                 </w:rPr>
                 <m:t>+</m:t>
               </m:r>
@@ -3647,6 +3738,8 @@
                     <w:rPr>
                       <w:rFonts w:ascii="Cambria Math" w:hAnsi="Cambria Math"/>
                       <w:i/>
+                      <w:sz w:val="18"/>
+                      <w:szCs w:val="18"/>
                     </w:rPr>
                   </m:ctrlPr>
                 </m:sSubPr>
@@ -3654,6 +3747,8 @@
                   <m:r>
                     <w:rPr>
                       <w:rFonts w:ascii="Cambria Math" w:hAnsi="Cambria Math"/>
+                      <w:sz w:val="18"/>
+                      <w:szCs w:val="18"/>
                     </w:rPr>
                     <m:t>R</m:t>
                   </m:r>
@@ -3662,6 +3757,8 @@
                   <m:r>
                     <w:rPr>
                       <w:rFonts w:ascii="Cambria Math" w:hAnsi="Cambria Math"/>
+                      <w:sz w:val="18"/>
+                      <w:szCs w:val="18"/>
                     </w:rPr>
                     <m:t>7</m:t>
                   </m:r>
@@ -3670,6 +3767,8 @@
               <m:r>
                 <w:rPr>
                   <w:rFonts w:ascii="Cambria Math" w:hAnsi="Cambria Math"/>
+                  <w:sz w:val="18"/>
+                  <w:szCs w:val="18"/>
                 </w:rPr>
                 <m:t>*</m:t>
               </m:r>
@@ -3679,6 +3778,8 @@
                     <w:rPr>
                       <w:rFonts w:ascii="Cambria Math" w:hAnsi="Cambria Math"/>
                       <w:i/>
+                      <w:sz w:val="18"/>
+                      <w:szCs w:val="18"/>
                     </w:rPr>
                   </m:ctrlPr>
                 </m:sSubPr>
@@ -3686,6 +3787,8 @@
                   <m:r>
                     <w:rPr>
                       <w:rFonts w:ascii="Cambria Math" w:hAnsi="Cambria Math"/>
+                      <w:sz w:val="18"/>
+                      <w:szCs w:val="18"/>
                     </w:rPr>
                     <m:t>C</m:t>
                   </m:r>
@@ -3694,6 +3797,8 @@
                   <m:r>
                     <w:rPr>
                       <w:rFonts w:ascii="Cambria Math" w:hAnsi="Cambria Math"/>
+                      <w:sz w:val="18"/>
+                      <w:szCs w:val="18"/>
                     </w:rPr>
                     <m:t>3</m:t>
                   </m:r>
@@ -3702,6 +3807,8 @@
               <m:r>
                 <w:rPr>
                   <w:rFonts w:ascii="Cambria Math" w:hAnsi="Cambria Math"/>
+                  <w:sz w:val="18"/>
+                  <w:szCs w:val="18"/>
                 </w:rPr>
                 <m:t>+</m:t>
               </m:r>
@@ -3711,6 +3818,8 @@
                     <w:rPr>
                       <w:rFonts w:ascii="Cambria Math" w:hAnsi="Cambria Math"/>
                       <w:i/>
+                      <w:sz w:val="18"/>
+                      <w:szCs w:val="18"/>
                     </w:rPr>
                   </m:ctrlPr>
                 </m:sSubPr>
@@ -3718,6 +3827,8 @@
                   <m:r>
                     <w:rPr>
                       <w:rFonts w:ascii="Cambria Math" w:hAnsi="Cambria Math"/>
+                      <w:sz w:val="18"/>
+                      <w:szCs w:val="18"/>
                     </w:rPr>
                     <m:t>R</m:t>
                   </m:r>
@@ -3726,6 +3837,8 @@
                   <m:r>
                     <w:rPr>
                       <w:rFonts w:ascii="Cambria Math" w:hAnsi="Cambria Math"/>
+                      <w:sz w:val="18"/>
+                      <w:szCs w:val="18"/>
                     </w:rPr>
                     <m:t>7</m:t>
                   </m:r>
@@ -3734,6 +3847,8 @@
               <m:r>
                 <w:rPr>
                   <w:rFonts w:ascii="Cambria Math" w:hAnsi="Cambria Math"/>
+                  <w:sz w:val="18"/>
+                  <w:szCs w:val="18"/>
                 </w:rPr>
                 <m:t>*</m:t>
               </m:r>
@@ -3743,6 +3858,8 @@
                     <w:rPr>
                       <w:rFonts w:ascii="Cambria Math" w:hAnsi="Cambria Math"/>
                       <w:i/>
+                      <w:sz w:val="18"/>
+                      <w:szCs w:val="18"/>
                     </w:rPr>
                   </m:ctrlPr>
                 </m:sSubPr>
@@ -3750,6 +3867,8 @@
                   <m:r>
                     <w:rPr>
                       <w:rFonts w:ascii="Cambria Math" w:hAnsi="Cambria Math"/>
+                      <w:sz w:val="18"/>
+                      <w:szCs w:val="18"/>
                     </w:rPr>
                     <m:t>C</m:t>
                   </m:r>
@@ -3758,6 +3877,8 @@
                   <m:r>
                     <w:rPr>
                       <w:rFonts w:ascii="Cambria Math" w:hAnsi="Cambria Math"/>
+                      <w:sz w:val="18"/>
+                      <w:szCs w:val="18"/>
                     </w:rPr>
                     <m:t>6</m:t>
                   </m:r>
@@ -3766,6 +3887,8 @@
               <m:r>
                 <w:rPr>
                   <w:rFonts w:ascii="Cambria Math" w:hAnsi="Cambria Math"/>
+                  <w:sz w:val="18"/>
+                  <w:szCs w:val="18"/>
                 </w:rPr>
                 <m:t>)*S+</m:t>
               </m:r>
@@ -3775,6 +3898,8 @@
                     <w:rPr>
                       <w:rFonts w:ascii="Cambria Math" w:hAnsi="Cambria Math"/>
                       <w:i/>
+                      <w:sz w:val="18"/>
+                      <w:szCs w:val="18"/>
                     </w:rPr>
                   </m:ctrlPr>
                 </m:sSubPr>
@@ -3782,6 +3907,8 @@
                   <m:r>
                     <w:rPr>
                       <w:rFonts w:ascii="Cambria Math" w:hAnsi="Cambria Math"/>
+                      <w:sz w:val="18"/>
+                      <w:szCs w:val="18"/>
                     </w:rPr>
                     <m:t>R</m:t>
                   </m:r>
@@ -3790,6 +3917,8 @@
                   <m:r>
                     <w:rPr>
                       <w:rFonts w:ascii="Cambria Math" w:hAnsi="Cambria Math"/>
+                      <w:sz w:val="18"/>
+                      <w:szCs w:val="18"/>
                     </w:rPr>
                     <m:t>8</m:t>
                   </m:r>
@@ -3798,6 +3927,8 @@
               <m:r>
                 <w:rPr>
                   <w:rFonts w:ascii="Cambria Math" w:hAnsi="Cambria Math"/>
+                  <w:sz w:val="18"/>
+                  <w:szCs w:val="18"/>
                 </w:rPr>
                 <m:t>*</m:t>
               </m:r>
@@ -3807,6 +3938,8 @@
                     <w:rPr>
                       <w:rFonts w:ascii="Cambria Math" w:hAnsi="Cambria Math"/>
                       <w:i/>
+                      <w:sz w:val="18"/>
+                      <w:szCs w:val="18"/>
                     </w:rPr>
                   </m:ctrlPr>
                 </m:sSubPr>
@@ -3814,6 +3947,8 @@
                   <m:r>
                     <w:rPr>
                       <w:rFonts w:ascii="Cambria Math" w:hAnsi="Cambria Math"/>
+                      <w:sz w:val="18"/>
+                      <w:szCs w:val="18"/>
                     </w:rPr>
                     <m:t>C</m:t>
                   </m:r>
@@ -3822,6 +3957,8 @@
                   <m:r>
                     <w:rPr>
                       <w:rFonts w:ascii="Cambria Math" w:hAnsi="Cambria Math"/>
+                      <w:sz w:val="18"/>
+                      <w:szCs w:val="18"/>
                     </w:rPr>
                     <m:t>6</m:t>
                   </m:r>
@@ -3830,6 +3967,8 @@
               <m:r>
                 <w:rPr>
                   <w:rFonts w:ascii="Cambria Math" w:hAnsi="Cambria Math"/>
+                  <w:sz w:val="18"/>
+                  <w:szCs w:val="18"/>
                 </w:rPr>
                 <m:t>*</m:t>
               </m:r>
@@ -3839,6 +3978,8 @@
                     <w:rPr>
                       <w:rFonts w:ascii="Cambria Math" w:hAnsi="Cambria Math"/>
                       <w:i/>
+                      <w:sz w:val="18"/>
+                      <w:szCs w:val="18"/>
                     </w:rPr>
                   </m:ctrlPr>
                 </m:sSubPr>
@@ -3846,6 +3987,8 @@
                   <m:r>
                     <w:rPr>
                       <w:rFonts w:ascii="Cambria Math" w:hAnsi="Cambria Math"/>
+                      <w:sz w:val="18"/>
+                      <w:szCs w:val="18"/>
                     </w:rPr>
                     <m:t>R</m:t>
                   </m:r>
@@ -3854,6 +3997,8 @@
                   <m:r>
                     <w:rPr>
                       <w:rFonts w:ascii="Cambria Math" w:hAnsi="Cambria Math"/>
+                      <w:sz w:val="18"/>
+                      <w:szCs w:val="18"/>
                     </w:rPr>
                     <m:t>7</m:t>
                   </m:r>
@@ -3862,6 +4007,8 @@
               <m:r>
                 <w:rPr>
                   <w:rFonts w:ascii="Cambria Math" w:hAnsi="Cambria Math"/>
+                  <w:sz w:val="18"/>
+                  <w:szCs w:val="18"/>
                 </w:rPr>
                 <m:t>*</m:t>
               </m:r>
@@ -3871,6 +4018,8 @@
                     <w:rPr>
                       <w:rFonts w:ascii="Cambria Math" w:hAnsi="Cambria Math"/>
                       <w:i/>
+                      <w:sz w:val="18"/>
+                      <w:szCs w:val="18"/>
                     </w:rPr>
                   </m:ctrlPr>
                 </m:sSubPr>
@@ -3878,6 +4027,8 @@
                   <m:r>
                     <w:rPr>
                       <w:rFonts w:ascii="Cambria Math" w:hAnsi="Cambria Math"/>
+                      <w:sz w:val="18"/>
+                      <w:szCs w:val="18"/>
                     </w:rPr>
                     <m:t>C</m:t>
                   </m:r>
@@ -3886,6 +4037,8 @@
                   <m:r>
                     <w:rPr>
                       <w:rFonts w:ascii="Cambria Math" w:hAnsi="Cambria Math"/>
+                      <w:sz w:val="18"/>
+                      <w:szCs w:val="18"/>
                     </w:rPr>
                     <m:t>3</m:t>
                   </m:r>
@@ -3894,6 +4047,8 @@
               <m:r>
                 <w:rPr>
                   <w:rFonts w:ascii="Cambria Math" w:hAnsi="Cambria Math"/>
+                  <w:sz w:val="18"/>
+                  <w:szCs w:val="18"/>
                 </w:rPr>
                 <m:t>*</m:t>
               </m:r>
@@ -3903,6 +4058,8 @@
                     <w:rPr>
                       <w:rFonts w:ascii="Cambria Math" w:hAnsi="Cambria Math"/>
                       <w:i/>
+                      <w:sz w:val="18"/>
+                      <w:szCs w:val="18"/>
                     </w:rPr>
                   </m:ctrlPr>
                 </m:sSupPr>
@@ -3910,6 +4067,8 @@
                   <m:r>
                     <w:rPr>
                       <w:rFonts w:ascii="Cambria Math" w:hAnsi="Cambria Math"/>
+                      <w:sz w:val="18"/>
+                      <w:szCs w:val="18"/>
                     </w:rPr>
                     <m:t>S</m:t>
                   </m:r>
@@ -3918,6 +4077,8 @@
                   <m:r>
                     <w:rPr>
                       <w:rFonts w:ascii="Cambria Math" w:hAnsi="Cambria Math"/>
+                      <w:sz w:val="18"/>
+                      <w:szCs w:val="18"/>
                     </w:rPr>
                     <m:t>2</m:t>
                   </m:r>
@@ -3928,6 +4089,8 @@
           <m:r>
             <w:rPr>
               <w:rFonts w:ascii="Cambria Math" w:hAnsi="Cambria Math"/>
+              <w:sz w:val="18"/>
+              <w:szCs w:val="18"/>
             </w:rPr>
             <m:t>=</m:t>
           </m:r>
@@ -3937,6 +4100,8 @@
                 <w:rPr>
                   <w:rFonts w:ascii="Cambria Math" w:hAnsi="Cambria Math"/>
                   <w:i/>
+                  <w:sz w:val="18"/>
+                  <w:szCs w:val="18"/>
                 </w:rPr>
               </m:ctrlPr>
             </m:fPr>
@@ -3947,6 +4112,8 @@
                     <w:rPr>
                       <w:rFonts w:ascii="Cambria Math" w:hAnsi="Cambria Math"/>
                       <w:i/>
+                      <w:sz w:val="18"/>
+                      <w:szCs w:val="18"/>
                     </w:rPr>
                   </m:ctrlPr>
                 </m:dPr>
@@ -3954,6 +4121,8 @@
                   <m:r>
                     <w:rPr>
                       <w:rFonts w:ascii="Cambria Math" w:hAnsi="Cambria Math"/>
+                      <w:sz w:val="18"/>
+                      <w:szCs w:val="18"/>
                     </w:rPr>
                     <m:t>1+</m:t>
                   </m:r>
@@ -3963,6 +4132,8 @@
                         <w:rPr>
                           <w:rFonts w:ascii="Cambria Math" w:hAnsi="Cambria Math"/>
                           <w:i/>
+                          <w:sz w:val="18"/>
+                          <w:szCs w:val="18"/>
                         </w:rPr>
                       </m:ctrlPr>
                     </m:fPr>
@@ -3970,6 +4141,8 @@
                       <m:r>
                         <w:rPr>
                           <w:rFonts w:ascii="Cambria Math" w:hAnsi="Cambria Math"/>
+                          <w:sz w:val="18"/>
+                          <w:szCs w:val="18"/>
                         </w:rPr>
                         <m:t>S</m:t>
                       </m:r>
@@ -3978,6 +4151,8 @@
                       <m:r>
                         <w:rPr>
                           <w:rFonts w:ascii="Cambria Math" w:hAnsi="Cambria Math"/>
+                          <w:sz w:val="18"/>
+                          <w:szCs w:val="18"/>
                         </w:rPr>
                         <m:t>31.64</m:t>
                       </m:r>
@@ -3988,6 +4163,8 @@
               <m:r>
                 <w:rPr>
                   <w:rFonts w:ascii="Cambria Math" w:hAnsi="Cambria Math"/>
+                  <w:sz w:val="18"/>
+                  <w:szCs w:val="18"/>
                 </w:rPr>
                 <m:t>*(1+</m:t>
               </m:r>
@@ -3997,6 +4174,8 @@
                     <w:rPr>
                       <w:rFonts w:ascii="Cambria Math" w:hAnsi="Cambria Math"/>
                       <w:i/>
+                      <w:sz w:val="18"/>
+                      <w:szCs w:val="18"/>
                     </w:rPr>
                   </m:ctrlPr>
                 </m:fPr>
@@ -4004,6 +4183,8 @@
                   <m:r>
                     <w:rPr>
                       <w:rFonts w:ascii="Cambria Math" w:hAnsi="Cambria Math"/>
+                      <w:sz w:val="18"/>
+                      <w:szCs w:val="18"/>
                     </w:rPr>
                     <m:t>S</m:t>
                   </m:r>
@@ -4012,6 +4193,8 @@
                   <m:r>
                     <w:rPr>
                       <w:rFonts w:ascii="Cambria Math" w:hAnsi="Cambria Math"/>
+                      <w:sz w:val="18"/>
+                      <w:szCs w:val="18"/>
                     </w:rPr>
                     <m:t>21276</m:t>
                   </m:r>
@@ -4020,6 +4203,8 @@
               <m:r>
                 <w:rPr>
                   <w:rFonts w:ascii="Cambria Math" w:hAnsi="Cambria Math"/>
+                  <w:sz w:val="18"/>
+                  <w:szCs w:val="18"/>
                 </w:rPr>
                 <m:t>)</m:t>
               </m:r>
@@ -4031,6 +4216,8 @@
                     <w:rPr>
                       <w:rFonts w:ascii="Cambria Math" w:hAnsi="Cambria Math"/>
                       <w:i/>
+                      <w:sz w:val="18"/>
+                      <w:szCs w:val="18"/>
                     </w:rPr>
                   </m:ctrlPr>
                 </m:dPr>
@@ -4038,6 +4225,8 @@
                   <m:r>
                     <w:rPr>
                       <w:rFonts w:ascii="Cambria Math" w:hAnsi="Cambria Math"/>
+                      <w:sz w:val="18"/>
+                      <w:szCs w:val="18"/>
                     </w:rPr>
                     <m:t>1+</m:t>
                   </m:r>
@@ -4047,6 +4236,8 @@
                         <w:rPr>
                           <w:rFonts w:ascii="Cambria Math" w:hAnsi="Cambria Math"/>
                           <w:i/>
+                          <w:sz w:val="18"/>
+                          <w:szCs w:val="18"/>
                         </w:rPr>
                       </m:ctrlPr>
                     </m:fPr>
@@ -4054,6 +4245,8 @@
                       <m:r>
                         <w:rPr>
                           <w:rFonts w:ascii="Cambria Math" w:hAnsi="Cambria Math"/>
+                          <w:sz w:val="18"/>
+                          <w:szCs w:val="18"/>
                         </w:rPr>
                         <m:t>S</m:t>
                       </m:r>
@@ -4062,6 +4255,8 @@
                       <m:r>
                         <w:rPr>
                           <w:rFonts w:ascii="Cambria Math" w:hAnsi="Cambria Math"/>
+                          <w:sz w:val="18"/>
+                          <w:szCs w:val="18"/>
                         </w:rPr>
                         <m:t>12.7</m:t>
                       </m:r>
@@ -4072,6 +4267,8 @@
               <m:r>
                 <w:rPr>
                   <w:rFonts w:ascii="Cambria Math" w:hAnsi="Cambria Math"/>
+                  <w:sz w:val="18"/>
+                  <w:szCs w:val="18"/>
                 </w:rPr>
                 <m:t>*(1+</m:t>
               </m:r>
@@ -4081,6 +4278,8 @@
                     <w:rPr>
                       <w:rFonts w:ascii="Cambria Math" w:hAnsi="Cambria Math"/>
                       <w:i/>
+                      <w:sz w:val="18"/>
+                      <w:szCs w:val="18"/>
                     </w:rPr>
                   </m:ctrlPr>
                 </m:fPr>
@@ -4088,6 +4287,8 @@
                   <m:r>
                     <w:rPr>
                       <w:rFonts w:ascii="Cambria Math" w:hAnsi="Cambria Math"/>
+                      <w:sz w:val="18"/>
+                      <w:szCs w:val="18"/>
                     </w:rPr>
                     <m:t>S</m:t>
                   </m:r>
@@ -4096,16 +4297,18 @@
                   <m:r>
                     <w:rPr>
                       <w:rFonts w:ascii="Cambria Math" w:hAnsi="Cambria Math"/>
+                      <w:sz w:val="18"/>
+                      <w:szCs w:val="18"/>
                     </w:rPr>
                     <m:t>52941</m:t>
                   </m:r>
-                  <w:bookmarkStart w:id="0" w:name="_GoBack"/>
-                  <w:bookmarkEnd w:id="0"/>
                 </m:den>
               </m:f>
               <m:r>
                 <w:rPr>
                   <w:rFonts w:ascii="Cambria Math" w:hAnsi="Cambria Math"/>
+                  <w:sz w:val="18"/>
+                  <w:szCs w:val="18"/>
                 </w:rPr>
                 <m:t>)</m:t>
               </m:r>
@@ -4116,6 +4319,7 @@
     </w:p>
     <w:p>
       <w:pPr>
+        <w:jc w:val="both"/>
         <w:rPr>
           <w:rFonts w:eastAsiaTheme="minorEastAsia"/>
         </w:rPr>
@@ -4595,10 +4799,145 @@
             </m:sSup>
           </m:den>
         </m:f>
+        <m:r>
+          <w:rPr>
+            <w:rFonts w:ascii="Cambria Math" w:hAnsi="Cambria Math"/>
+          </w:rPr>
+          <m:t>=</m:t>
+        </m:r>
+        <m:f>
+          <m:fPr>
+            <m:ctrlPr>
+              <w:rPr>
+                <w:rFonts w:ascii="Cambria Math" w:hAnsi="Cambria Math"/>
+                <w:i/>
+              </w:rPr>
+            </m:ctrlPr>
+          </m:fPr>
+          <m:num>
+            <m:f>
+              <m:fPr>
+                <m:ctrlPr>
+                  <w:rPr>
+                    <w:rFonts w:ascii="Cambria Math" w:hAnsi="Cambria Math"/>
+                    <w:i/>
+                  </w:rPr>
+                </m:ctrlPr>
+              </m:fPr>
+              <m:num>
+                <m:r>
+                  <w:rPr>
+                    <w:rFonts w:ascii="Cambria Math" w:hAnsi="Cambria Math"/>
+                  </w:rPr>
+                  <m:t>S</m:t>
+                </m:r>
+              </m:num>
+              <m:den>
+                <m:r>
+                  <w:rPr>
+                    <w:rFonts w:ascii="Cambria Math" w:hAnsi="Cambria Math"/>
+                  </w:rPr>
+                  <m:t>212.</m:t>
+                </m:r>
+                <m:r>
+                  <w:rPr>
+                    <w:rFonts w:ascii="Cambria Math" w:hAnsi="Cambria Math"/>
+                  </w:rPr>
+                  <m:t>766</m:t>
+                </m:r>
+              </m:den>
+            </m:f>
+          </m:num>
+          <m:den>
+            <m:d>
+              <m:dPr>
+                <m:ctrlPr>
+                  <w:rPr>
+                    <w:rFonts w:ascii="Cambria Math" w:hAnsi="Cambria Math"/>
+                    <w:i/>
+                  </w:rPr>
+                </m:ctrlPr>
+              </m:dPr>
+              <m:e>
+                <m:r>
+                  <w:rPr>
+                    <w:rFonts w:ascii="Cambria Math" w:hAnsi="Cambria Math"/>
+                  </w:rPr>
+                  <m:t>1+</m:t>
+                </m:r>
+                <m:f>
+                  <m:fPr>
+                    <m:ctrlPr>
+                      <w:rPr>
+                        <w:rFonts w:ascii="Cambria Math" w:hAnsi="Cambria Math"/>
+                        <w:i/>
+                      </w:rPr>
+                    </m:ctrlPr>
+                  </m:fPr>
+                  <m:num>
+                    <m:r>
+                      <w:rPr>
+                        <w:rFonts w:ascii="Cambria Math" w:hAnsi="Cambria Math"/>
+                      </w:rPr>
+                      <m:t>S</m:t>
+                    </m:r>
+                  </m:num>
+                  <m:den>
+                    <m:r>
+                      <w:rPr>
+                        <w:rFonts w:ascii="Cambria Math" w:hAnsi="Cambria Math"/>
+                      </w:rPr>
+                      <m:t>12.7</m:t>
+                    </m:r>
+                  </m:den>
+                </m:f>
+              </m:e>
+            </m:d>
+            <m:r>
+              <w:rPr>
+                <w:rFonts w:ascii="Cambria Math" w:hAnsi="Cambria Math"/>
+              </w:rPr>
+              <m:t>*(1+</m:t>
+            </m:r>
+            <m:f>
+              <m:fPr>
+                <m:ctrlPr>
+                  <w:rPr>
+                    <w:rFonts w:ascii="Cambria Math" w:hAnsi="Cambria Math"/>
+                    <w:i/>
+                  </w:rPr>
+                </m:ctrlPr>
+              </m:fPr>
+              <m:num>
+                <m:r>
+                  <w:rPr>
+                    <w:rFonts w:ascii="Cambria Math" w:hAnsi="Cambria Math"/>
+                  </w:rPr>
+                  <m:t>S</m:t>
+                </m:r>
+              </m:num>
+              <m:den>
+                <m:r>
+                  <w:rPr>
+                    <w:rFonts w:ascii="Cambria Math" w:hAnsi="Cambria Math"/>
+                  </w:rPr>
+                  <m:t>52941</m:t>
+                </m:r>
+              </m:den>
+            </m:f>
+            <m:r>
+              <w:rPr>
+                <w:rFonts w:ascii="Cambria Math" w:hAnsi="Cambria Math"/>
+              </w:rPr>
+              <m:t>)</m:t>
+            </m:r>
+          </m:den>
+        </m:f>
       </m:oMath>
     </w:p>
     <w:p>
       <w:pPr>
+        <w:jc w:val="both"/>
         <w:rPr>
           <w:rFonts w:eastAsiaTheme="minorEastAsia"/>
         </w:rPr>
@@ -4894,6 +5233,7 @@
     </w:p>
     <w:p>
       <w:pPr>
+        <w:jc w:val="both"/>
         <w:rPr>
           <w:rFonts w:eastAsiaTheme="minorEastAsia"/>
         </w:rPr>
@@ -5419,6 +5759,7 @@
     </w:p>
     <w:p>
       <w:pPr>
+        <w:jc w:val="both"/>
         <w:rPr>
           <w:rFonts w:eastAsiaTheme="minorEastAsia"/>
         </w:rPr>
@@ -6050,6 +6391,7 @@
     </w:p>
     <w:p>
       <w:pPr>
+        <w:jc w:val="both"/>
         <w:rPr>
           <w:rFonts w:eastAsiaTheme="minorEastAsia"/>
         </w:rPr>
@@ -6237,6 +6579,7 @@
     </w:p>
     <w:p>
       <w:pPr>
+        <w:jc w:val="both"/>
         <w:rPr>
           <w:rFonts w:eastAsiaTheme="minorEastAsia"/>
         </w:rPr>
@@ -6265,7 +6608,7 @@
                 <w:rPr>
                   <w:rFonts w:ascii="Cambria Math" w:eastAsiaTheme="minorEastAsia" w:hAnsi="Cambria Math"/>
                 </w:rPr>
-                <m:t>v</m:t>
+                <m:t>v2</m:t>
               </m:r>
             </m:sub>
           </m:sSub>
@@ -6615,11 +6958,160 @@
               </m:d>
             </m:den>
           </m:f>
+          <m:r>
+            <w:rPr>
+              <w:rFonts w:ascii="Cambria Math" w:eastAsiaTheme="minorEastAsia" w:hAnsi="Cambria Math"/>
+            </w:rPr>
+            <m:t>=</m:t>
+          </m:r>
+          <m:f>
+            <m:fPr>
+              <m:ctrlPr>
+                <w:rPr>
+                  <w:rFonts w:ascii="Cambria Math" w:eastAsiaTheme="minorEastAsia" w:hAnsi="Cambria Math"/>
+                  <w:i/>
+                </w:rPr>
+              </m:ctrlPr>
+            </m:fPr>
+            <m:num>
+              <m:f>
+                <m:fPr>
+                  <m:ctrlPr>
+                    <w:rPr>
+                      <w:rFonts w:ascii="Cambria Math" w:hAnsi="Cambria Math"/>
+                      <w:i/>
+                    </w:rPr>
+                  </m:ctrlPr>
+                </m:fPr>
+                <m:num>
+                  <m:r>
+                    <w:rPr>
+                      <w:rFonts w:ascii="Cambria Math" w:hAnsi="Cambria Math"/>
+                    </w:rPr>
+                    <m:t>S</m:t>
+                  </m:r>
+                </m:num>
+                <m:den>
+                  <m:r>
+                    <w:rPr>
+                      <w:rFonts w:ascii="Cambria Math" w:hAnsi="Cambria Math"/>
+                    </w:rPr>
+                    <m:t>212.766</m:t>
+                  </m:r>
+                </m:den>
+              </m:f>
+            </m:num>
+            <m:den>
+              <m:d>
+                <m:dPr>
+                  <m:ctrlPr>
+                    <w:rPr>
+                      <w:rFonts w:ascii="Cambria Math" w:hAnsi="Cambria Math"/>
+                      <w:i/>
+                      <w:sz w:val="18"/>
+                      <w:szCs w:val="18"/>
+                    </w:rPr>
+                  </m:ctrlPr>
+                </m:dPr>
+                <m:e>
+                  <m:r>
+                    <w:rPr>
+                      <w:rFonts w:ascii="Cambria Math" w:hAnsi="Cambria Math"/>
+                      <w:sz w:val="18"/>
+                      <w:szCs w:val="18"/>
+                    </w:rPr>
+                    <m:t>1+</m:t>
+                  </m:r>
+                  <m:f>
+                    <m:fPr>
+                      <m:ctrlPr>
+                        <w:rPr>
+                          <w:rFonts w:ascii="Cambria Math" w:hAnsi="Cambria Math"/>
+                          <w:i/>
+                          <w:sz w:val="18"/>
+                          <w:szCs w:val="18"/>
+                        </w:rPr>
+                      </m:ctrlPr>
+                    </m:fPr>
+                    <m:num>
+                      <m:r>
+                        <w:rPr>
+                          <w:rFonts w:ascii="Cambria Math" w:hAnsi="Cambria Math"/>
+                          <w:sz w:val="18"/>
+                          <w:szCs w:val="18"/>
+                        </w:rPr>
+                        <m:t>S</m:t>
+                      </m:r>
+                    </m:num>
+                    <m:den>
+                      <m:r>
+                        <w:rPr>
+                          <w:rFonts w:ascii="Cambria Math" w:hAnsi="Cambria Math"/>
+                          <w:sz w:val="18"/>
+                          <w:szCs w:val="18"/>
+                        </w:rPr>
+                        <m:t>31.64</m:t>
+                      </m:r>
+                    </m:den>
+                  </m:f>
+                </m:e>
+              </m:d>
+              <m:r>
+                <w:rPr>
+                  <w:rFonts w:ascii="Cambria Math" w:hAnsi="Cambria Math"/>
+                  <w:sz w:val="18"/>
+                  <w:szCs w:val="18"/>
+                </w:rPr>
+                <m:t>*(1+</m:t>
+              </m:r>
+              <m:f>
+                <m:fPr>
+                  <m:ctrlPr>
+                    <w:rPr>
+                      <w:rFonts w:ascii="Cambria Math" w:hAnsi="Cambria Math"/>
+                      <w:i/>
+                      <w:sz w:val="18"/>
+                      <w:szCs w:val="18"/>
+                    </w:rPr>
+                  </m:ctrlPr>
+                </m:fPr>
+                <m:num>
+                  <m:r>
+                    <w:rPr>
+                      <w:rFonts w:ascii="Cambria Math" w:hAnsi="Cambria Math"/>
+                      <w:sz w:val="18"/>
+                      <w:szCs w:val="18"/>
+                    </w:rPr>
+                    <m:t>S</m:t>
+                  </m:r>
+                </m:num>
+                <m:den>
+                  <m:r>
+                    <w:rPr>
+                      <w:rFonts w:ascii="Cambria Math" w:hAnsi="Cambria Math"/>
+                      <w:sz w:val="18"/>
+                      <w:szCs w:val="18"/>
+                    </w:rPr>
+                    <m:t>21276</m:t>
+                  </m:r>
+                </m:den>
+              </m:f>
+              <m:r>
+                <w:rPr>
+                  <w:rFonts w:ascii="Cambria Math" w:hAnsi="Cambria Math"/>
+                  <w:sz w:val="18"/>
+                  <w:szCs w:val="18"/>
+                </w:rPr>
+                <m:t>)</m:t>
+              </m:r>
+            </m:den>
+          </m:f>
         </m:oMath>
       </m:oMathPara>
     </w:p>
     <w:p>
       <w:pPr>
+        <w:jc w:val="both"/>
         <w:rPr>
           <w:rFonts w:eastAsiaTheme="minorEastAsia"/>
         </w:rPr>
@@ -6627,6 +7119,7 @@
     </w:p>
     <w:p>
       <w:pPr>
+        <w:jc w:val="both"/>
         <w:rPr>
           <w:rFonts w:eastAsiaTheme="minorEastAsia"/>
         </w:rPr>
@@ -6636,7 +7129,6 @@
           <w:noProof/>
           <w:lang w:eastAsia="es-AR"/>
         </w:rPr>
-        <w:lastRenderedPageBreak/>
         <w:drawing>
           <wp:inline distT="0" distB="0" distL="0" distR="0" wp14:anchorId="2CC95EAB" wp14:editId="7DF7C321">
             <wp:extent cx="5233987" cy="1981200"/>
@@ -6683,6 +7175,15 @@
     </w:p>
     <w:p>
       <w:pPr>
+        <w:jc w:val="both"/>
+        <w:rPr>
+          <w:rFonts w:eastAsiaTheme="minorEastAsia"/>
+        </w:rPr>
+      </w:pPr>
+    </w:p>
+    <w:p>
+      <w:pPr>
+        <w:jc w:val="both"/>
         <w:rPr>
           <w:rFonts w:eastAsiaTheme="minorEastAsia"/>
         </w:rPr>
@@ -6806,13 +7307,411 @@
     </w:p>
     <w:p>
       <w:pPr>
+        <w:jc w:val="both"/>
         <w:rPr>
           <w:rFonts w:eastAsiaTheme="minorEastAsia"/>
         </w:rPr>
       </w:pPr>
+      <m:oMathPara>
+        <m:oMath>
+          <m:sSub>
+            <m:sSubPr>
+              <m:ctrlPr>
+                <w:rPr>
+                  <w:rFonts w:ascii="Cambria Math" w:eastAsiaTheme="minorEastAsia" w:hAnsi="Cambria Math"/>
+                  <w:i/>
+                </w:rPr>
+              </m:ctrlPr>
+            </m:sSubPr>
+            <m:e>
+              <m:r>
+                <w:rPr>
+                  <w:rFonts w:ascii="Cambria Math" w:eastAsiaTheme="minorEastAsia" w:hAnsi="Cambria Math"/>
+                </w:rPr>
+                <m:t>A</m:t>
+              </m:r>
+            </m:e>
+            <m:sub>
+              <m:r>
+                <w:rPr>
+                  <w:rFonts w:ascii="Cambria Math" w:eastAsiaTheme="minorEastAsia" w:hAnsi="Cambria Math"/>
+                </w:rPr>
+                <m:t>vTotal</m:t>
+              </m:r>
+            </m:sub>
+          </m:sSub>
+          <m:r>
+            <w:rPr>
+              <w:rFonts w:ascii="Cambria Math" w:eastAsiaTheme="minorEastAsia" w:hAnsi="Cambria Math"/>
+            </w:rPr>
+            <m:t>=</m:t>
+          </m:r>
+          <m:sSub>
+            <m:sSubPr>
+              <m:ctrlPr>
+                <w:rPr>
+                  <w:rFonts w:ascii="Cambria Math" w:eastAsiaTheme="minorEastAsia" w:hAnsi="Cambria Math"/>
+                  <w:i/>
+                </w:rPr>
+              </m:ctrlPr>
+            </m:sSubPr>
+            <m:e>
+              <m:r>
+                <w:rPr>
+                  <w:rFonts w:ascii="Cambria Math" w:eastAsiaTheme="minorEastAsia" w:hAnsi="Cambria Math"/>
+                </w:rPr>
+                <m:t>A</m:t>
+              </m:r>
+            </m:e>
+            <m:sub>
+              <m:r>
+                <w:rPr>
+                  <w:rFonts w:ascii="Cambria Math" w:eastAsiaTheme="minorEastAsia" w:hAnsi="Cambria Math"/>
+                </w:rPr>
+                <m:t>v2</m:t>
+              </m:r>
+            </m:sub>
+          </m:sSub>
+          <m:r>
+            <w:rPr>
+              <w:rFonts w:ascii="Cambria Math" w:eastAsiaTheme="minorEastAsia" w:hAnsi="Cambria Math"/>
+            </w:rPr>
+            <m:t>*</m:t>
+          </m:r>
+          <m:sSub>
+            <m:sSubPr>
+              <m:ctrlPr>
+                <w:rPr>
+                  <w:rFonts w:ascii="Cambria Math" w:eastAsiaTheme="minorEastAsia" w:hAnsi="Cambria Math"/>
+                  <w:i/>
+                </w:rPr>
+              </m:ctrlPr>
+            </m:sSubPr>
+            <m:e>
+              <m:r>
+                <w:rPr>
+                  <w:rFonts w:ascii="Cambria Math" w:eastAsiaTheme="minorEastAsia" w:hAnsi="Cambria Math"/>
+                </w:rPr>
+                <m:t>A</m:t>
+              </m:r>
+            </m:e>
+            <m:sub>
+              <m:r>
+                <w:rPr>
+                  <w:rFonts w:ascii="Cambria Math" w:eastAsiaTheme="minorEastAsia" w:hAnsi="Cambria Math"/>
+                </w:rPr>
+                <m:t>v1</m:t>
+              </m:r>
+            </m:sub>
+          </m:sSub>
+          <m:r>
+            <w:rPr>
+              <w:rFonts w:ascii="Cambria Math" w:eastAsiaTheme="minorEastAsia" w:hAnsi="Cambria Math"/>
+            </w:rPr>
+            <m:t>=</m:t>
+          </m:r>
+          <m:f>
+            <m:fPr>
+              <m:ctrlPr>
+                <w:rPr>
+                  <w:rFonts w:ascii="Cambria Math" w:eastAsiaTheme="minorEastAsia" w:hAnsi="Cambria Math"/>
+                  <w:i/>
+                </w:rPr>
+              </m:ctrlPr>
+            </m:fPr>
+            <m:num>
+              <m:f>
+                <m:fPr>
+                  <m:ctrlPr>
+                    <w:rPr>
+                      <w:rFonts w:ascii="Cambria Math" w:hAnsi="Cambria Math"/>
+                      <w:i/>
+                    </w:rPr>
+                  </m:ctrlPr>
+                </m:fPr>
+                <m:num>
+                  <m:r>
+                    <w:rPr>
+                      <w:rFonts w:ascii="Cambria Math" w:hAnsi="Cambria Math"/>
+                    </w:rPr>
+                    <m:t>S</m:t>
+                  </m:r>
+                </m:num>
+                <m:den>
+                  <m:r>
+                    <w:rPr>
+                      <w:rFonts w:ascii="Cambria Math" w:hAnsi="Cambria Math"/>
+                    </w:rPr>
+                    <m:t>212.766</m:t>
+                  </m:r>
+                </m:den>
+              </m:f>
+            </m:num>
+            <m:den>
+              <m:d>
+                <m:dPr>
+                  <m:ctrlPr>
+                    <w:rPr>
+                      <w:rFonts w:ascii="Cambria Math" w:hAnsi="Cambria Math"/>
+                      <w:i/>
+                      <w:sz w:val="18"/>
+                      <w:szCs w:val="18"/>
+                    </w:rPr>
+                  </m:ctrlPr>
+                </m:dPr>
+                <m:e>
+                  <m:r>
+                    <w:rPr>
+                      <w:rFonts w:ascii="Cambria Math" w:hAnsi="Cambria Math"/>
+                      <w:sz w:val="18"/>
+                      <w:szCs w:val="18"/>
+                    </w:rPr>
+                    <m:t>1+</m:t>
+                  </m:r>
+                  <m:f>
+                    <m:fPr>
+                      <m:ctrlPr>
+                        <w:rPr>
+                          <w:rFonts w:ascii="Cambria Math" w:hAnsi="Cambria Math"/>
+                          <w:i/>
+                          <w:sz w:val="18"/>
+                          <w:szCs w:val="18"/>
+                        </w:rPr>
+                      </m:ctrlPr>
+                    </m:fPr>
+                    <m:num>
+                      <m:r>
+                        <w:rPr>
+                          <w:rFonts w:ascii="Cambria Math" w:hAnsi="Cambria Math"/>
+                          <w:sz w:val="18"/>
+                          <w:szCs w:val="18"/>
+                        </w:rPr>
+                        <m:t>S</m:t>
+                      </m:r>
+                    </m:num>
+                    <m:den>
+                      <m:r>
+                        <w:rPr>
+                          <w:rFonts w:ascii="Cambria Math" w:hAnsi="Cambria Math"/>
+                          <w:sz w:val="18"/>
+                          <w:szCs w:val="18"/>
+                        </w:rPr>
+                        <m:t>31.64</m:t>
+                      </m:r>
+                    </m:den>
+                  </m:f>
+                </m:e>
+              </m:d>
+              <m:r>
+                <w:rPr>
+                  <w:rFonts w:ascii="Cambria Math" w:hAnsi="Cambria Math"/>
+                  <w:sz w:val="18"/>
+                  <w:szCs w:val="18"/>
+                </w:rPr>
+                <m:t>*(1+</m:t>
+              </m:r>
+              <m:f>
+                <m:fPr>
+                  <m:ctrlPr>
+                    <w:rPr>
+                      <w:rFonts w:ascii="Cambria Math" w:hAnsi="Cambria Math"/>
+                      <w:i/>
+                      <w:sz w:val="18"/>
+                      <w:szCs w:val="18"/>
+                    </w:rPr>
+                  </m:ctrlPr>
+                </m:fPr>
+                <m:num>
+                  <m:r>
+                    <w:rPr>
+                      <w:rFonts w:ascii="Cambria Math" w:hAnsi="Cambria Math"/>
+                      <w:sz w:val="18"/>
+                      <w:szCs w:val="18"/>
+                    </w:rPr>
+                    <m:t>S</m:t>
+                  </m:r>
+                </m:num>
+                <m:den>
+                  <m:r>
+                    <w:rPr>
+                      <w:rFonts w:ascii="Cambria Math" w:hAnsi="Cambria Math"/>
+                      <w:sz w:val="18"/>
+                      <w:szCs w:val="18"/>
+                    </w:rPr>
+                    <m:t>21276</m:t>
+                  </m:r>
+                </m:den>
+              </m:f>
+              <m:r>
+                <w:rPr>
+                  <w:rFonts w:ascii="Cambria Math" w:hAnsi="Cambria Math"/>
+                  <w:sz w:val="18"/>
+                  <w:szCs w:val="18"/>
+                </w:rPr>
+                <m:t>)</m:t>
+              </m:r>
+            </m:den>
+          </m:f>
+          <m:r>
+            <w:rPr>
+              <w:rFonts w:ascii="Cambria Math" w:eastAsiaTheme="minorEastAsia" w:hAnsi="Cambria Math"/>
+            </w:rPr>
+            <m:t>*</m:t>
+          </m:r>
+          <m:r>
+            <w:rPr>
+              <w:rFonts w:ascii="Cambria Math" w:eastAsiaTheme="minorEastAsia" w:hAnsi="Cambria Math"/>
+            </w:rPr>
+            <m:t>0.5*</m:t>
+          </m:r>
+          <m:f>
+            <m:fPr>
+              <m:ctrlPr>
+                <w:rPr>
+                  <w:rFonts w:ascii="Cambria Math" w:eastAsiaTheme="minorEastAsia" w:hAnsi="Cambria Math"/>
+                  <w:i/>
+                </w:rPr>
+              </m:ctrlPr>
+            </m:fPr>
+            <m:num>
+              <m:r>
+                <w:rPr>
+                  <w:rFonts w:ascii="Cambria Math" w:eastAsiaTheme="minorEastAsia" w:hAnsi="Cambria Math"/>
+                </w:rPr>
+                <m:t>1</m:t>
+              </m:r>
+            </m:num>
+            <m:den>
+              <m:r>
+                <w:rPr>
+                  <w:rFonts w:ascii="Cambria Math" w:eastAsiaTheme="minorEastAsia" w:hAnsi="Cambria Math"/>
+                </w:rPr>
+                <m:t>1+</m:t>
+              </m:r>
+              <m:f>
+                <m:fPr>
+                  <m:ctrlPr>
+                    <w:rPr>
+                      <w:rFonts w:ascii="Cambria Math" w:eastAsiaTheme="minorEastAsia" w:hAnsi="Cambria Math"/>
+                      <w:i/>
+                    </w:rPr>
+                  </m:ctrlPr>
+                </m:fPr>
+                <m:num>
+                  <m:r>
+                    <w:rPr>
+                      <w:rFonts w:ascii="Cambria Math" w:eastAsiaTheme="minorEastAsia" w:hAnsi="Cambria Math"/>
+                    </w:rPr>
+                    <m:t>S</m:t>
+                  </m:r>
+                </m:num>
+                <m:den>
+                  <m:r>
+                    <w:rPr>
+                      <w:rFonts w:ascii="Cambria Math" w:eastAsiaTheme="minorEastAsia" w:hAnsi="Cambria Math"/>
+                    </w:rPr>
+                    <m:t>21482</m:t>
+                  </m:r>
+                </m:den>
+              </m:f>
+            </m:den>
+          </m:f>
+          <m:r>
+            <w:rPr>
+              <w:rFonts w:ascii="Cambria Math" w:eastAsiaTheme="minorEastAsia" w:hAnsi="Cambria Math"/>
+            </w:rPr>
+            <m:t>*</m:t>
+          </m:r>
+          <m:f>
+            <m:fPr>
+              <m:ctrlPr>
+                <w:rPr>
+                  <w:rFonts w:ascii="Cambria Math" w:eastAsiaTheme="minorEastAsia" w:hAnsi="Cambria Math"/>
+                  <w:i/>
+                </w:rPr>
+              </m:ctrlPr>
+            </m:fPr>
+            <m:num>
+              <m:r>
+                <w:rPr>
+                  <w:rFonts w:ascii="Cambria Math" w:eastAsiaTheme="minorEastAsia" w:hAnsi="Cambria Math"/>
+                </w:rPr>
+                <m:t>1</m:t>
+              </m:r>
+            </m:num>
+            <m:den>
+              <m:r>
+                <w:rPr>
+                  <w:rFonts w:ascii="Cambria Math" w:eastAsiaTheme="minorEastAsia" w:hAnsi="Cambria Math"/>
+                </w:rPr>
+                <m:t>1+</m:t>
+              </m:r>
+              <m:f>
+                <m:fPr>
+                  <m:ctrlPr>
+                    <w:rPr>
+                      <w:rFonts w:ascii="Cambria Math" w:eastAsiaTheme="minorEastAsia" w:hAnsi="Cambria Math"/>
+                      <w:i/>
+                    </w:rPr>
+                  </m:ctrlPr>
+                </m:fPr>
+                <m:num>
+                  <m:r>
+                    <w:rPr>
+                      <w:rFonts w:ascii="Cambria Math" w:eastAsiaTheme="minorEastAsia" w:hAnsi="Cambria Math"/>
+                    </w:rPr>
+                    <m:t>S</m:t>
+                  </m:r>
+                </m:num>
+                <m:den>
+                  <m:r>
+                    <w:rPr>
+                      <w:rFonts w:ascii="Cambria Math" w:eastAsiaTheme="minorEastAsia" w:hAnsi="Cambria Math"/>
+                    </w:rPr>
+                    <m:t>21276</m:t>
+                  </m:r>
+                </m:den>
+              </m:f>
+            </m:den>
+          </m:f>
+          <m:r>
+            <w:rPr>
+              <w:rFonts w:ascii="Cambria Math" w:eastAsiaTheme="minorEastAsia" w:hAnsi="Cambria Math"/>
+            </w:rPr>
+            <m:t>*</m:t>
+          </m:r>
+          <m:f>
+            <m:fPr>
+              <m:ctrlPr>
+                <w:rPr>
+                  <w:rFonts w:ascii="Cambria Math" w:eastAsiaTheme="minorEastAsia" w:hAnsi="Cambria Math"/>
+                  <w:i/>
+                </w:rPr>
+              </m:ctrlPr>
+            </m:fPr>
+            <m:num>
+              <m:r>
+                <w:rPr>
+                  <w:rFonts w:ascii="Cambria Math" w:eastAsiaTheme="minorEastAsia" w:hAnsi="Cambria Math"/>
+                </w:rPr>
+                <m:t>1</m:t>
+              </m:r>
+            </m:num>
+            <m:den>
+              <m:r>
+                <w:rPr>
+                  <w:rFonts w:ascii="Cambria Math" w:eastAsiaTheme="minorEastAsia" w:hAnsi="Cambria Math"/>
+                </w:rPr>
+                <m:t>0.5</m:t>
+              </m:r>
+            </m:den>
+          </m:f>
+        </m:oMath>
+      </m:oMathPara>
     </w:p>
     <w:p>
       <w:pPr>
+        <w:jc w:val="both"/>
         <w:rPr>
           <w:rFonts w:eastAsiaTheme="minorEastAsia"/>
         </w:rPr>
@@ -6821,11 +7720,40 @@
         <w:rPr>
           <w:rFonts w:eastAsiaTheme="minorEastAsia"/>
         </w:rPr>
-        <w:t>Se puede ver la caída de 3 dB a la frecuencia</w:t>
+        <w:t>Se puede ver la caíd</w:t>
+      </w:r>
+      <w:r>
+        <w:rPr>
+          <w:rFonts w:eastAsiaTheme="minorEastAsia"/>
+        </w:rPr>
+        <w:t>a de 3 dB a la frecuencia.</w:t>
       </w:r>
     </w:p>
     <w:p>
       <w:pPr>
+        <w:jc w:val="both"/>
+        <w:rPr>
+          <w:rFonts w:eastAsiaTheme="minorEastAsia"/>
+        </w:rPr>
+      </w:pPr>
+      <w:r>
+        <w:rPr>
+          <w:rFonts w:eastAsiaTheme="minorEastAsia"/>
+        </w:rPr>
+        <w:t>Es posible eliminar el capacitor C5 y C6 del circuito, el cambio general se observa que no filtra la continua.</w:t>
+      </w:r>
+      <w:r>
+        <w:rPr>
+          <w:rFonts w:eastAsiaTheme="minorEastAsia"/>
+        </w:rPr>
+        <w:t xml:space="preserve"> Calculando nuevamente las transferencias se llega a:</w:t>
+      </w:r>
+      <w:bookmarkStart w:id="0" w:name="_GoBack"/>
+      <w:bookmarkEnd w:id="0"/>
+    </w:p>
+    <w:p>
+      <w:pPr>
+        <w:jc w:val="both"/>
         <w:rPr>
           <w:rFonts w:eastAsiaTheme="minorEastAsia"/>
           <w:b/>
@@ -6859,6 +7787,7 @@
     </w:p>
     <w:p>
       <w:pPr>
+        <w:jc w:val="both"/>
         <w:rPr>
           <w:rFonts w:eastAsiaTheme="minorEastAsia"/>
         </w:rPr>
@@ -6914,6 +7843,7 @@
     </w:p>
     <w:p>
       <w:pPr>
+        <w:jc w:val="both"/>
         <w:rPr>
           <w:rFonts w:eastAsiaTheme="minorEastAsia"/>
         </w:rPr>
@@ -6923,7 +7853,6 @@
           <w:noProof/>
           <w:lang w:eastAsia="es-AR"/>
         </w:rPr>
-        <w:lastRenderedPageBreak/>
         <w:drawing>
           <wp:anchor distT="0" distB="0" distL="114300" distR="114300" simplePos="0" relativeHeight="251658240" behindDoc="0" locked="0" layoutInCell="1" allowOverlap="1" wp14:anchorId="53C43981" wp14:editId="29DEFAC8">
             <wp:simplePos x="0" y="0"/>
@@ -7038,6 +7967,7 @@
     </w:p>
     <w:p>
       <w:pPr>
+        <w:jc w:val="both"/>
         <w:rPr>
           <w:rFonts w:eastAsiaTheme="minorEastAsia"/>
         </w:rPr>
@@ -7046,11 +7976,13 @@
         <w:rPr>
           <w:rFonts w:eastAsiaTheme="minorEastAsia"/>
         </w:rPr>
+        <w:lastRenderedPageBreak/>
         <w:t>Se puede ver la caída de 3dB a la frecuencia de 3400Hz</w:t>
       </w:r>
     </w:p>
     <w:p>
       <w:pPr>
+        <w:jc w:val="both"/>
         <w:rPr>
           <w:rFonts w:eastAsiaTheme="minorEastAsia"/>
         </w:rPr>
@@ -7106,6 +8038,7 @@
     </w:p>
     <w:p>
       <w:pPr>
+        <w:jc w:val="both"/>
         <w:rPr>
           <w:rFonts w:eastAsiaTheme="minorEastAsia"/>
         </w:rPr>
@@ -7161,6 +8094,7 @@
     </w:p>
     <w:p>
       <w:pPr>
+        <w:jc w:val="both"/>
         <w:rPr>
           <w:rFonts w:eastAsiaTheme="minorEastAsia"/>
         </w:rPr>
@@ -7169,7 +8103,6 @@
         <w:rPr>
           <w:rFonts w:eastAsiaTheme="minorEastAsia"/>
         </w:rPr>
-        <w:lastRenderedPageBreak/>
         <w:t xml:space="preserve">No se analiza el bloque de salida dado que es igual al de corriente, ahora </w:t>
       </w:r>
       <w:proofErr w:type="gramStart"/>
@@ -7189,6 +8122,7 @@
     </w:p>
     <w:p>
       <w:pPr>
+        <w:jc w:val="both"/>
         <w:rPr>
           <w:rFonts w:eastAsiaTheme="minorEastAsia"/>
         </w:rPr>
@@ -7594,6 +8528,7 @@
     </w:p>
     <w:p>
       <w:pPr>
+        <w:jc w:val="both"/>
         <w:rPr>
           <w:rFonts w:eastAsiaTheme="minorEastAsia"/>
         </w:rPr>
@@ -7935,6 +8870,7 @@
     </w:p>
     <w:p>
       <w:pPr>
+        <w:jc w:val="both"/>
         <w:rPr>
           <w:rFonts w:eastAsiaTheme="minorEastAsia"/>
         </w:rPr>
@@ -8328,6 +9264,7 @@
     </w:p>
     <w:p>
       <w:pPr>
+        <w:jc w:val="both"/>
         <w:rPr>
           <w:rFonts w:eastAsiaTheme="minorEastAsia"/>
         </w:rPr>
@@ -8785,6 +9722,7 @@
     </w:p>
     <w:p>
       <w:pPr>
+        <w:jc w:val="both"/>
         <w:rPr>
           <w:rFonts w:eastAsiaTheme="minorEastAsia"/>
         </w:rPr>
@@ -8972,6 +9910,7 @@
     </w:p>
     <w:p>
       <w:pPr>
+        <w:jc w:val="both"/>
         <w:rPr>
           <w:rFonts w:eastAsiaTheme="minorEastAsia"/>
         </w:rPr>
@@ -9853,6 +10792,7 @@
     </w:p>
     <w:p>
       <w:pPr>
+        <w:jc w:val="both"/>
         <w:rPr>
           <w:rFonts w:eastAsiaTheme="minorEastAsia"/>
         </w:rPr>
@@ -9958,6 +10898,7 @@
     </w:p>
     <w:p>
       <w:pPr>
+        <w:jc w:val="both"/>
         <w:rPr>
           <w:rFonts w:eastAsiaTheme="minorEastAsia"/>
         </w:rPr>
@@ -9965,6 +10906,7 @@
     </w:p>
     <w:p>
       <w:pPr>
+        <w:jc w:val="both"/>
         <w:rPr>
           <w:rFonts w:eastAsiaTheme="minorEastAsia"/>
         </w:rPr>
@@ -11021,7 +11963,7 @@
 </file>
 
 <file path=customXml/itemProps1.xml><?xml version="1.0" encoding="utf-8"?>
-<ds:datastoreItem xmlns:ds="http://schemas.openxmlformats.org/officeDocument/2006/customXml" ds:itemID="{B43812A7-D885-4182-9BFD-37B1B6979FC5}">
+<ds:datastoreItem xmlns:ds="http://schemas.openxmlformats.org/officeDocument/2006/customXml" ds:itemID="{F070D85F-0C84-44EF-9F15-9CE9628A4015}">
   <ds:schemaRefs>
     <ds:schemaRef ds:uri="http://schemas.openxmlformats.org/officeDocument/2006/bibliography"/>
   </ds:schemaRefs>

</xml_diff>